<commit_message>
alterei o professor gay parar requisitos
</commit_message>
<xml_diff>
--- a/Documentação/escopo iniciado.docx
+++ b/Documentação/escopo iniciado.docx
@@ -13,7 +13,91 @@
         <w:rPr>
           <w:lang w:val="pt-BR"/>
         </w:rPr>
-        <w:t>O pesqueiro Devair Restani é um lugar onde as pessoas vão para poder pescar e pa</w:t>
+        <w:t>O pesqueiro X é um lugar onde as pessoas vão para poder pescar e passar o dia. No pesqueiro utiliza-se métodos manuais para efetuar o controle de estoque e realizar as vendas de seus produtos, ou seja, é tudo anotado em uma agenda. Nele, além de vender peixes que são pescados também são vendidos produtos alimentícios para seus clientes poderem desfrutar e aproveitar o dia beira assude.</w:t>
+      </w:r>
+    </w:p>
+    <w:p>
+      <w:pPr>
+        <w:ind w:firstLine="420" w:firstLineChars="0"/>
+        <w:rPr>
+          <w:lang w:val="pt-BR"/>
+        </w:rPr>
+      </w:pPr>
+      <w:r>
+        <w:rPr>
+          <w:lang w:val="pt-BR"/>
+        </w:rPr>
+        <w:t>Como todo o controle é feito manualmente ele está sujeito à erros humanos. O que pode levar à falhas, ou melhor, tem levado. Falhas essas que podem ser levantadas como: erros de cálculo ao somar o valor dos produtos para fechar a conta, inserção equivocada de produtos nas comandas dos clientes e erros na gerência do estoque. Tudo isso, à longa escala, tem causado prejuízo ao proprietário obrigando-o a procurar por uma solução eficaz a este problema.</w:t>
+      </w:r>
+    </w:p>
+    <w:p>
+      <w:pPr>
+        <w:ind w:firstLine="420" w:firstLineChars="0"/>
+        <w:rPr>
+          <w:lang w:val="pt-BR"/>
+        </w:rPr>
+      </w:pPr>
+      <w:r>
+        <w:rPr>
+          <w:lang w:val="pt-BR"/>
+        </w:rPr>
+        <w:t>A solução proposta foi implantar um sistema web capaz de realizar virtualmente todo o controle que o pesqueiro gerenciava à mão, assim diminuindo consideravelmente a frequência de erros humanos. O sistema comtemplará toda a gerência de controle de estoque, o controle das comandas dos clientes e consequentemente o controle das vendas.</w:t>
+      </w:r>
+    </w:p>
+    <w:p>
+      <w:pPr>
+        <w:ind w:firstLine="420" w:firstLineChars="0"/>
+        <w:rPr>
+          <w:lang w:val="pt-BR"/>
+        </w:rPr>
+      </w:pPr>
+      <w:r>
+        <w:rPr>
+          <w:lang w:val="pt-BR"/>
+        </w:rPr>
+        <w:t xml:space="preserve">Para a gerência do estoque o sistema deverá cadastrar produtos neste a saber: nome, quantidade, preço unidade e peso. </w:t>
+      </w:r>
+    </w:p>
+    <w:p>
+      <w:pPr>
+        <w:ind w:firstLine="420" w:firstLineChars="0"/>
+        <w:rPr>
+          <w:lang w:val="pt-BR"/>
+        </w:rPr>
+      </w:pPr>
+      <w:r>
+        <w:rPr>
+          <w:lang w:val="pt-BR"/>
+        </w:rPr>
+        <w:t>Para a gerência da comanda dos clientes o sistema deverá fornecer opções de inserir produtos nela, privando-os do estoque, para a mesma. Como cada produto possui um preço por unidade, a comanda efetuará a soma de todos os inseridos para a venda destes.</w:t>
+      </w:r>
+    </w:p>
+    <w:p>
+      <w:pPr>
+        <w:ind w:firstLine="420" w:firstLineChars="0"/>
+        <w:rPr>
+          <w:lang w:val="pt-BR"/>
+        </w:rPr>
+      </w:pPr>
+      <w:r>
+        <w:rPr>
+          <w:lang w:val="pt-BR"/>
+        </w:rPr>
+        <w:t xml:space="preserve">O fechamento da comanda será efetuado após o cliente pagar o valor equivalente ao valor total da soma dos produtos que foram inseridos na comanda. </w:t>
+      </w:r>
+    </w:p>
+    <w:p>
+      <w:pPr>
+        <w:ind w:firstLine="420" w:firstLineChars="0"/>
+        <w:rPr>
+          <w:lang w:val="pt-BR"/>
+        </w:rPr>
+      </w:pPr>
+      <w:r>
+        <w:rPr>
+          <w:lang w:val="pt-BR"/>
+        </w:rPr>
+        <w:t>Contudo o sistema deve suprir as necessidades básicas de gerenciamento do pesqueiro X, evitando erros humanos, assim gerando uma maior segurança para com o lucro de seu negócio</w:t>
       </w:r>
       <w:bookmarkStart w:id="0" w:name="_GoBack"/>
       <w:bookmarkEnd w:id="0"/>
@@ -21,49 +105,37 @@
         <w:rPr>
           <w:lang w:val="pt-BR"/>
         </w:rPr>
-        <w:t>ssar o dia. No pesqueiro utiliza-se métodos manuais para efetuar o controle de estoque e realizar as vendas de seus produtos, ou seja, é tudo anotado em uma agenda. Nele, além de vender peixes que são pescados também são vendidos produtos alimentícios para seus clientes poderem desfrutar e aproveitar o dia beira rio.</w:t>
-      </w:r>
-    </w:p>
-    <w:p>
-      <w:pPr>
-        <w:ind w:firstLine="420" w:firstLineChars="0"/>
-        <w:rPr>
-          <w:lang w:val="pt-BR"/>
-        </w:rPr>
-      </w:pPr>
-      <w:r>
-        <w:rPr>
-          <w:lang w:val="pt-BR"/>
-        </w:rPr>
-        <w:t>Como todo o controle é feito manualmente ele está sujeito à erros humanos. O que pode levar à falhas, ou melhor, tem levado. Falhas essas que podem ser levantadas como: erros de cálculo ao somar o valor dos produtos para fechar a conta, inserção errada de produtos nas comandas dos clientes e erros na gerência do estoque. Tudo isso, à longa escala, tem causado prejuízo ao proprietário obrigando-o a procurar por uma solução eficaz a este problema.</w:t>
-      </w:r>
-    </w:p>
-    <w:p>
-      <w:pPr>
-        <w:ind w:firstLine="420" w:firstLineChars="0"/>
-        <w:rPr>
-          <w:lang w:val="pt-BR"/>
-        </w:rPr>
-      </w:pPr>
-      <w:r>
-        <w:rPr>
-          <w:lang w:val="pt-BR"/>
-        </w:rPr>
-        <w:t>A solução proposta foi implantar um sistema web capaz de realizar virtualmente todo o controle que o pesqueiro gerenciava à mão, assim diminuindo consideravelmente a frequencia de erros humanos. O sistema comtemplará toda a gerência de controle de estoque, o controle das comandas dos clientes e consequentemente o controle das vendas.</w:t>
-      </w:r>
-    </w:p>
-    <w:p>
-      <w:pPr>
-        <w:ind w:firstLine="420" w:firstLineChars="0"/>
-        <w:rPr>
-          <w:lang w:val="pt-BR"/>
-        </w:rPr>
-      </w:pPr>
-      <w:r>
-        <w:rPr>
-          <w:lang w:val="pt-BR"/>
-        </w:rPr>
-        <w:t xml:space="preserve">Para a gerência do estoque o sistema deverá cadastrar produtos neste a saber: nome, quantidade, preço unidade e peso. </w:t>
+        <w:t>.</w:t>
+      </w:r>
+    </w:p>
+    <w:p>
+      <w:pPr>
+        <w:ind w:firstLine="420" w:firstLineChars="0"/>
+        <w:rPr>
+          <w:lang w:val="pt-BR"/>
+        </w:rPr>
+      </w:pPr>
+    </w:p>
+    <w:p>
+      <w:pPr>
+        <w:ind w:firstLine="420" w:firstLineChars="0"/>
+        <w:rPr>
+          <w:lang w:val="pt-BR"/>
+        </w:rPr>
+      </w:pPr>
+    </w:p>
+    <w:p>
+      <w:pPr>
+        <w:ind w:firstLine="420" w:firstLineChars="0"/>
+        <w:rPr>
+          <w:lang w:val="pt-BR"/>
+        </w:rPr>
+      </w:pPr>
+      <w:r>
+        <w:rPr>
+          <w:lang w:val="pt-BR"/>
+        </w:rPr>
+        <w:t xml:space="preserve"> </w:t>
       </w:r>
     </w:p>
     <w:sectPr>

</xml_diff>